<commit_message>
whiteboarding 1-3 py solution
</commit_message>
<xml_diff>
--- a/word_docs/Whiteboarding_3_Questions.docx
+++ b/word_docs/Whiteboarding_3_Questions.docx
@@ -1,13 +1,14 @@
 
 <file path=word/document.xml><?xml version="1.0" encoding="utf-8"?>
-<w:document xmlns:mc="http://schemas.openxmlformats.org/markup-compatibility/2006" xmlns:o="urn:schemas-microsoft-com:office:office" xmlns:r="http://schemas.openxmlformats.org/officeDocument/2006/relationships" xmlns:m="http://schemas.openxmlformats.org/officeDocument/2006/math" xmlns:v="urn:schemas-microsoft-com:vml" xmlns:wp="http://schemas.openxmlformats.org/drawingml/2006/wordprocessingDrawing" xmlns:w10="urn:schemas-microsoft-com:office:word" xmlns:w="http://schemas.openxmlformats.org/wordprocessingml/2006/main" xmlns:wne="http://schemas.microsoft.com/office/word/2006/wordml" xmlns:sl="http://schemas.openxmlformats.org/schemaLibrary/2006/main" xmlns:a="http://schemas.openxmlformats.org/drawingml/2006/main" xmlns:pic="http://schemas.openxmlformats.org/drawingml/2006/picture" xmlns:c="http://schemas.openxmlformats.org/drawingml/2006/chart" xmlns:lc="http://schemas.openxmlformats.org/drawingml/2006/lockedCanvas" xmlns:dgm="http://schemas.openxmlformats.org/drawingml/2006/diagram" xmlns:wps="http://schemas.microsoft.com/office/word/2010/wordprocessingShape" xmlns:wpg="http://schemas.microsoft.com/office/word/2010/wordprocessingGroup" xmlns:w14="http://schemas.microsoft.com/office/word/2010/wordml" xmlns:w15="http://schemas.microsoft.com/office/word/2012/wordml">
+<w:document xmlns:wpc="http://schemas.microsoft.com/office/word/2010/wordprocessingCanvas" xmlns:cx="http://schemas.microsoft.com/office/drawing/2014/chartex" xmlns:cx1="http://schemas.microsoft.com/office/drawing/2015/9/8/chartex" xmlns:cx2="http://schemas.microsoft.com/office/drawing/2015/10/21/chartex" xmlns:cx3="http://schemas.microsoft.com/office/drawing/2016/5/9/chartex" xmlns:cx4="http://schemas.microsoft.com/office/drawing/2016/5/10/chartex" xmlns:cx5="http://schemas.microsoft.com/office/drawing/2016/5/11/chartex" xmlns:cx6="http://schemas.microsoft.com/office/drawing/2016/5/12/chartex" xmlns:cx7="http://schemas.microsoft.com/office/drawing/2016/5/13/chartex" xmlns:cx8="http://schemas.microsoft.com/office/drawing/2016/5/14/chartex" xmlns:mc="http://schemas.openxmlformats.org/markup-compatibility/2006" xmlns:aink="http://schemas.microsoft.com/office/drawing/2016/ink" xmlns:am3d="http://schemas.microsoft.com/office/drawing/2017/model3d" xmlns:o="urn:schemas-microsoft-com:office:office" xmlns:r="http://schemas.openxmlformats.org/officeDocument/2006/relationships" xmlns:m="http://schemas.openxmlformats.org/officeDocument/2006/math" xmlns:v="urn:schemas-microsoft-com:vml" xmlns:wp14="http://schemas.microsoft.com/office/word/2010/wordprocessingDrawing" xmlns:wp="http://schemas.openxmlformats.org/drawingml/2006/wordprocessingDrawing" xmlns:w10="urn:schemas-microsoft-com:office:word" xmlns:w="http://schemas.openxmlformats.org/wordprocessingml/2006/main" xmlns:w14="http://schemas.microsoft.com/office/word/2010/wordml" xmlns:w15="http://schemas.microsoft.com/office/word/2012/wordml" xmlns:w16cex="http://schemas.microsoft.com/office/word/2018/wordml/cex" xmlns:w16cid="http://schemas.microsoft.com/office/word/2016/wordml/cid" xmlns:w16="http://schemas.microsoft.com/office/word/2018/wordml" xmlns:w16sdtdh="http://schemas.microsoft.com/office/word/2020/wordml/sdtdatahash" xmlns:w16se="http://schemas.microsoft.com/office/word/2015/wordml/symex" xmlns:wpg="http://schemas.microsoft.com/office/word/2010/wordprocessingGroup" xmlns:wpi="http://schemas.microsoft.com/office/word/2010/wordprocessingInk" xmlns:wne="http://schemas.microsoft.com/office/word/2006/wordml" xmlns:wps="http://schemas.microsoft.com/office/word/2010/wordprocessingShape" mc:Ignorable="w14 w15 w16se w16cid w16 w16cex w16sdtdh wp14">
   <w:body>
     <w:p>
       <w:pPr>
-        <w:ind w:left="720" w:firstLine="0"/>
+        <w:spacing w:line="240" w:lineRule="auto"/>
+        <w:ind w:left="720"/>
         <w:jc w:val="center"/>
         <w:rPr>
-          <w:b w:val="1"/>
+          <w:b/>
           <w:sz w:val="36"/>
           <w:szCs w:val="36"/>
           <w:u w:val="single"/>
@@ -15,24 +16,18 @@
       </w:pPr>
       <w:r>
         <w:rPr>
-          <w:b w:val="1"/>
+          <w:b/>
           <w:sz w:val="36"/>
           <w:szCs w:val="36"/>
           <w:u w:val="single"/>
-          <w:rtl w:val="0"/>
-        </w:rPr>
-        <w:t xml:space="preserve">Whiteboarding #3 Questions</w:t>
-      </w:r>
-    </w:p>
-    <w:p>
-      <w:pPr>
-        <w:rPr/>
-      </w:pPr>
-      <w:r>
-        <w:rPr>
-          <w:rtl w:val="0"/>
-        </w:rPr>
-      </w:r>
+        </w:rPr>
+        <w:t>Whiteboarding #3 Questions</w:t>
+      </w:r>
+    </w:p>
+    <w:p>
+      <w:pPr>
+        <w:spacing w:line="240" w:lineRule="auto"/>
+      </w:pPr>
     </w:p>
     <w:p>
       <w:pPr>
@@ -40,20 +35,18 @@
           <w:ilvl w:val="0"/>
           <w:numId w:val="1"/>
         </w:numPr>
-        <w:spacing w:line="360" w:lineRule="auto"/>
-        <w:ind w:left="720" w:hanging="360"/>
-        <w:rPr>
-          <w:sz w:val="20"/>
-          <w:szCs w:val="20"/>
-        </w:rPr>
-      </w:pPr>
-      <w:r>
-        <w:rPr>
-          <w:sz w:val="20"/>
-          <w:szCs w:val="20"/>
-          <w:rtl w:val="0"/>
-        </w:rPr>
-        <w:t xml:space="preserve">Be sure to follow the process outlined in the Whiteboarding cheat sheet!</w:t>
+        <w:spacing w:line="240" w:lineRule="auto"/>
+        <w:rPr>
+          <w:sz w:val="20"/>
+          <w:szCs w:val="20"/>
+        </w:rPr>
+      </w:pPr>
+      <w:r>
+        <w:rPr>
+          <w:sz w:val="20"/>
+          <w:szCs w:val="20"/>
+        </w:rPr>
+        <w:t>Be sure to follow the process outlined in the Whiteboarding cheat sheet!</w:t>
       </w:r>
     </w:p>
     <w:p>
@@ -62,190 +55,326 @@
           <w:ilvl w:val="0"/>
           <w:numId w:val="1"/>
         </w:numPr>
-        <w:ind w:left="720" w:hanging="360"/>
-        <w:rPr>
-          <w:sz w:val="20"/>
-          <w:szCs w:val="20"/>
-        </w:rPr>
-      </w:pPr>
-      <w:r>
-        <w:rPr>
-          <w:sz w:val="20"/>
-          <w:szCs w:val="20"/>
-          <w:rtl w:val="0"/>
+        <w:spacing w:line="240" w:lineRule="auto"/>
+        <w:rPr>
+          <w:sz w:val="20"/>
+          <w:szCs w:val="20"/>
+        </w:rPr>
+      </w:pPr>
+      <w:r>
+        <w:rPr>
+          <w:sz w:val="20"/>
+          <w:szCs w:val="20"/>
         </w:rPr>
         <w:t xml:space="preserve">Everyone should pair up to take turns whiteboarding the following problems and </w:t>
       </w:r>
       <w:r>
         <w:rPr>
-          <w:b w:val="1"/>
-          <w:sz w:val="20"/>
-          <w:szCs w:val="20"/>
-          <w:rtl w:val="0"/>
-        </w:rPr>
-        <w:t xml:space="preserve">identifying the efficiency of each algorithm in terms of Big O Notation</w:t>
-      </w:r>
-      <w:r>
-        <w:rPr>
-          <w:sz w:val="20"/>
-          <w:szCs w:val="20"/>
-          <w:rtl w:val="0"/>
-        </w:rPr>
-        <w:t xml:space="preserve">.</w:t>
-      </w:r>
-    </w:p>
-    <w:p>
-      <w:pPr>
-        <w:rPr>
-          <w:sz w:val="20"/>
-          <w:szCs w:val="20"/>
-        </w:rPr>
-      </w:pPr>
-      <w:r>
-        <w:rPr>
-          <w:rtl w:val="0"/>
-        </w:rPr>
-      </w:r>
-    </w:p>
-    <w:p>
-      <w:pPr>
-        <w:ind w:left="1440" w:firstLine="0"/>
-        <w:rPr>
-          <w:sz w:val="20"/>
-          <w:szCs w:val="20"/>
-        </w:rPr>
-      </w:pPr>
-      <w:r>
-        <w:rPr>
-          <w:sz w:val="20"/>
-          <w:szCs w:val="20"/>
-          <w:rtl w:val="0"/>
-        </w:rPr>
-        <w:t xml:space="preserve">1. Write a function that reverses a string. Don’t use the “reverse” method!</w:t>
-        <w:br w:type="textWrapping"/>
-        <w:br w:type="textWrapping"/>
-        <w:t xml:space="preserve">2. Write a function that accepts a string and returns the number of times that the letter “a” occurs in it.</w:t>
-        <w:br w:type="textWrapping"/>
-        <w:br w:type="textWrapping"/>
-        <w:t xml:space="preserve">3. Write a method that accepts two arguments. The first argument is an array of numbers that are in ascending order. The second argument is a number to search for within in the array. The method should do a linear search and return the index at which this value is found, or it should return nil if the value is not found. See if there’s a way in which you can optimize this method to keep its number of steps to a minimum! Note: Do not use the “index” method!</w:t>
-        <w:br w:type="textWrapping"/>
-        <w:br w:type="textWrapping"/>
-        <w:t xml:space="preserve">4. Write a method that accepts two arguments. The first argument is an array of numbers that are in ascending order. The second argument is a new number that is not yet in the array. The method should return a new array with the new number inserted in the proper place. Do not use the “sort” method!</w:t>
-        <w:br w:type="textWrapping"/>
-        <w:br w:type="textWrapping"/>
-        <w:t xml:space="preserve">5. Write a method that accepts two arguments. The first argument is an array of numbers that are in ascending order. The second argument is a number that is contained within the array. The method should return the string “lower” if the value is found in the lower half of the array, and it should return “higher” if the value is found within the greater half of the array. Try to optimize this algorithm so that it takes a minimum number of steps!</w:t>
-        <w:br w:type="textWrapping"/>
-        <w:br w:type="textWrapping"/>
-        <w:t xml:space="preserve">6. Work on this one together: Write a method that does binary search. Specifically, it should accept two arguments. The first argument is an array of numbers that are in ascending order. The second argument is a number that may or may not be contained within the array. The method should perform binary search to find the index at which this second value is found within the array. If the value cannot be found within the array, the method should return nil. </w:t>
-        <w:br w:type="textWrapping"/>
-      </w:r>
-    </w:p>
-    <w:p>
-      <w:pPr>
-        <w:ind w:left="1440" w:firstLine="0"/>
-        <w:rPr>
-          <w:sz w:val="20"/>
-          <w:szCs w:val="20"/>
-        </w:rPr>
-      </w:pPr>
-      <w:r>
-        <w:rPr>
-          <w:sz w:val="20"/>
-          <w:szCs w:val="20"/>
-          <w:rtl w:val="0"/>
-        </w:rPr>
-        <w:t xml:space="preserve">7. Write a method that accepts two arrays, and returns a new array that does a “riffle shuffle” between them. That is, if the first array is [1, 3, 5, 7, 9], and the second array is [10, 8, 6, 4, 2], the returned array should be [1, 10, 3, 8, 5, 6, 7, 4, 9, 2].</w:t>
-      </w:r>
-    </w:p>
-    <w:p>
-      <w:pPr>
-        <w:ind w:left="1440" w:firstLine="0"/>
-        <w:rPr>
-          <w:sz w:val="20"/>
-          <w:szCs w:val="20"/>
-        </w:rPr>
-      </w:pPr>
-      <w:r>
-        <w:rPr>
-          <w:rtl w:val="0"/>
-        </w:rPr>
-      </w:r>
-    </w:p>
-    <w:p>
-      <w:pPr>
-        <w:ind w:left="1440" w:firstLine="0"/>
+          <w:b/>
+          <w:sz w:val="20"/>
+          <w:szCs w:val="20"/>
+        </w:rPr>
+        <w:t>identifying the efficiency of each algorithm in terms of Big O Notation</w:t>
+      </w:r>
+      <w:r>
+        <w:rPr>
+          <w:sz w:val="20"/>
+          <w:szCs w:val="20"/>
+        </w:rPr>
+        <w:t>.</w:t>
+      </w:r>
+    </w:p>
+    <w:p>
+      <w:pPr>
+        <w:spacing w:line="240" w:lineRule="auto"/>
+        <w:rPr>
+          <w:sz w:val="20"/>
+          <w:szCs w:val="20"/>
+        </w:rPr>
+      </w:pPr>
+    </w:p>
+    <w:p>
+      <w:pPr>
+        <w:spacing w:line="240" w:lineRule="auto"/>
+        <w:ind w:left="1440"/>
+        <w:rPr>
+          <w:sz w:val="20"/>
+          <w:szCs w:val="20"/>
+        </w:rPr>
+      </w:pPr>
+      <w:r>
+        <w:rPr>
+          <w:sz w:val="20"/>
+          <w:szCs w:val="20"/>
+        </w:rPr>
+        <w:t>1. Write a function that reverses a string. Don’t use the “reverse” method!</w:t>
+      </w:r>
+      <w:r>
+        <w:rPr>
+          <w:sz w:val="20"/>
+          <w:szCs w:val="20"/>
+        </w:rPr>
+        <w:br/>
+      </w:r>
+      <w:r>
+        <w:rPr>
+          <w:sz w:val="20"/>
+          <w:szCs w:val="20"/>
+        </w:rPr>
+        <w:br/>
+        <w:t>2. Write a function that a</w:t>
+      </w:r>
+      <w:r>
+        <w:rPr>
+          <w:sz w:val="20"/>
+          <w:szCs w:val="20"/>
+        </w:rPr>
+        <w:t>ccepts a string and returns the number of times that the letter “a” occurs in it.</w:t>
+      </w:r>
+      <w:r>
+        <w:rPr>
+          <w:sz w:val="20"/>
+          <w:szCs w:val="20"/>
+        </w:rPr>
+        <w:br/>
+      </w:r>
+      <w:r>
+        <w:rPr>
+          <w:sz w:val="20"/>
+          <w:szCs w:val="20"/>
+        </w:rPr>
+        <w:br/>
+        <w:t xml:space="preserve">3. Write a method that accepts two arguments. The first argument is an array of numbers that are in ascending order. The second argument is a number to search for within in </w:t>
+      </w:r>
+      <w:r>
+        <w:rPr>
+          <w:sz w:val="20"/>
+          <w:szCs w:val="20"/>
+        </w:rPr>
+        <w:t>the array. The method should do a linear search and return the index at which this value is found, or it should return nil if the value is not found. See if there’s a way in which you can optimize this method to keep its number of steps to a minimum! Note:</w:t>
+      </w:r>
+      <w:r>
+        <w:rPr>
+          <w:sz w:val="20"/>
+          <w:szCs w:val="20"/>
+        </w:rPr>
+        <w:t xml:space="preserve"> Do not use the “index” method!</w:t>
+      </w:r>
+      <w:r>
+        <w:rPr>
+          <w:sz w:val="20"/>
+          <w:szCs w:val="20"/>
+        </w:rPr>
+        <w:br/>
+      </w:r>
+      <w:r>
+        <w:rPr>
+          <w:sz w:val="20"/>
+          <w:szCs w:val="20"/>
+        </w:rPr>
+        <w:br/>
+        <w:t>4. Write a method that accepts two arguments. The first argument is an array of numbers that are in ascending order. The second argument is a new number that is not yet in the array. The method should return a new array wit</w:t>
+      </w:r>
+      <w:r>
+        <w:rPr>
+          <w:sz w:val="20"/>
+          <w:szCs w:val="20"/>
+        </w:rPr>
+        <w:t>h the new number inserted in the proper place. Do not use the “sort” method!</w:t>
+      </w:r>
+      <w:r>
+        <w:rPr>
+          <w:sz w:val="20"/>
+          <w:szCs w:val="20"/>
+        </w:rPr>
+        <w:br/>
+      </w:r>
+      <w:r>
+        <w:rPr>
+          <w:sz w:val="20"/>
+          <w:szCs w:val="20"/>
+        </w:rPr>
+        <w:br/>
+        <w:t xml:space="preserve">5. Write a method that accepts two arguments. The first argument is an array of numbers that are in ascending order. The second argument is a number that is contained within the </w:t>
+      </w:r>
+      <w:r>
+        <w:rPr>
+          <w:sz w:val="20"/>
+          <w:szCs w:val="20"/>
+        </w:rPr>
+        <w:t>array. The method should return the string “lower” if the value is found in the lower half of the array, and it should return “higher” if the value is found within the greater half of the array. Try to optimize this algorithm so that it takes a minimum num</w:t>
+      </w:r>
+      <w:r>
+        <w:rPr>
+          <w:sz w:val="20"/>
+          <w:szCs w:val="20"/>
+        </w:rPr>
+        <w:t>ber of steps!</w:t>
+      </w:r>
+      <w:r>
+        <w:rPr>
+          <w:sz w:val="20"/>
+          <w:szCs w:val="20"/>
+        </w:rPr>
+        <w:br/>
+      </w:r>
+      <w:r>
+        <w:rPr>
+          <w:sz w:val="20"/>
+          <w:szCs w:val="20"/>
+        </w:rPr>
+        <w:br/>
+        <w:t>6. Work on this one together: Write a method that does binary search. Specifically, it should accept two arguments. The first argument is an array of numbers that are in ascending order. The second argument is a number that may or may not be</w:t>
+      </w:r>
+      <w:r>
+        <w:rPr>
+          <w:sz w:val="20"/>
+          <w:szCs w:val="20"/>
+        </w:rPr>
+        <w:t xml:space="preserve"> contained within the array. The method should perform binary search to find the index at which this second value is found within the array. If the value cannot be found within the array, the method should return nil. </w:t>
+      </w:r>
+      <w:r>
+        <w:rPr>
+          <w:sz w:val="20"/>
+          <w:szCs w:val="20"/>
+        </w:rPr>
+        <w:br/>
+      </w:r>
+    </w:p>
+    <w:p>
+      <w:pPr>
+        <w:spacing w:line="240" w:lineRule="auto"/>
+        <w:ind w:left="1440"/>
+        <w:rPr>
+          <w:sz w:val="20"/>
+          <w:szCs w:val="20"/>
+        </w:rPr>
+      </w:pPr>
+      <w:r>
+        <w:rPr>
+          <w:sz w:val="20"/>
+          <w:szCs w:val="20"/>
+        </w:rPr>
+        <w:t xml:space="preserve">7. Write a method that accepts two </w:t>
+      </w:r>
+      <w:proofErr w:type="gramStart"/>
+      <w:r>
+        <w:rPr>
+          <w:sz w:val="20"/>
+          <w:szCs w:val="20"/>
+        </w:rPr>
+        <w:t>a</w:t>
+      </w:r>
+      <w:r>
+        <w:rPr>
+          <w:sz w:val="20"/>
+          <w:szCs w:val="20"/>
+        </w:rPr>
+        <w:t>rrays, and</w:t>
+      </w:r>
+      <w:proofErr w:type="gramEnd"/>
+      <w:r>
+        <w:rPr>
+          <w:sz w:val="20"/>
+          <w:szCs w:val="20"/>
+        </w:rPr>
+        <w:t xml:space="preserve"> returns a new array that does a “riffle shuffle” between them. That is, if the first array is [1, 3, 5, 7, 9], and the second array is [10, 8, 6, 4, 2], the returned array should be [1, 10, 3, 8, 5, 6, 7, 4, 9, 2].</w:t>
+      </w:r>
+    </w:p>
+    <w:p>
+      <w:pPr>
+        <w:spacing w:line="240" w:lineRule="auto"/>
+        <w:ind w:left="1440"/>
+        <w:rPr>
+          <w:sz w:val="20"/>
+          <w:szCs w:val="20"/>
+        </w:rPr>
+      </w:pPr>
+    </w:p>
+    <w:p>
+      <w:pPr>
+        <w:spacing w:line="240" w:lineRule="auto"/>
+        <w:ind w:left="1440"/>
         <w:rPr>
           <w:sz w:val="20"/>
           <w:szCs w:val="20"/>
         </w:rPr>
         <w:sectPr>
-          <w:pgSz w:h="15840" w:w="12240"/>
-          <w:pgMar w:bottom="1440" w:top="1440" w:left="1440" w:right="1440" w:header="720" w:footer="720"/>
+          <w:pgSz w:w="12240" w:h="15840"/>
+          <w:pgMar w:top="1440" w:right="1440" w:bottom="1440" w:left="1440" w:header="720" w:footer="720" w:gutter="0"/>
           <w:pgNumType w:start="1"/>
+          <w:cols w:space="720"/>
         </w:sectPr>
       </w:pPr>
       <w:r>
         <w:rPr>
           <w:sz w:val="20"/>
           <w:szCs w:val="20"/>
-          <w:rtl w:val="0"/>
-        </w:rPr>
-        <w:t xml:space="preserve">BONUS: Read about and implement the following sorting algorithms that sort an array of numbers. Be sure to identify the Big O efficiency of each algorithm!</w:t>
-      </w:r>
-    </w:p>
-    <w:p>
-      <w:pPr>
-        <w:ind w:left="2160" w:firstLine="0"/>
-        <w:rPr>
-          <w:sz w:val="20"/>
-          <w:szCs w:val="20"/>
-        </w:rPr>
-      </w:pPr>
-      <w:r>
-        <w:rPr>
-          <w:sz w:val="20"/>
-          <w:szCs w:val="20"/>
-          <w:rtl w:val="0"/>
-        </w:rPr>
-        <w:t xml:space="preserve">* Bubble sort</w:t>
-      </w:r>
-    </w:p>
-    <w:p>
-      <w:pPr>
-        <w:ind w:left="2160" w:firstLine="0"/>
-        <w:rPr>
-          <w:sz w:val="20"/>
-          <w:szCs w:val="20"/>
-        </w:rPr>
-      </w:pPr>
-      <w:r>
-        <w:rPr>
-          <w:sz w:val="20"/>
-          <w:szCs w:val="20"/>
-          <w:rtl w:val="0"/>
-        </w:rPr>
-        <w:t xml:space="preserve">* Insertion sort</w:t>
-      </w:r>
-    </w:p>
-    <w:p>
-      <w:pPr>
-        <w:ind w:left="2160" w:firstLine="0"/>
-        <w:rPr>
-          <w:sz w:val="20"/>
-          <w:szCs w:val="20"/>
-        </w:rPr>
-      </w:pPr>
-      <w:r>
-        <w:rPr>
-          <w:sz w:val="20"/>
-          <w:szCs w:val="20"/>
-          <w:rtl w:val="0"/>
-        </w:rPr>
-        <w:t xml:space="preserve">* Selection sort</w:t>
-      </w:r>
-    </w:p>
-    <w:p>
-      <w:pPr>
+        </w:rPr>
+        <w:t>BONUS: Read about and</w:t>
+      </w:r>
+      <w:r>
+        <w:rPr>
+          <w:sz w:val="20"/>
+          <w:szCs w:val="20"/>
+        </w:rPr>
+        <w:t xml:space="preserve"> implement the following sorting algorithms that sort an array of numbers. Be sure to identify the Big O efficiency of each algorithm!</w:t>
+      </w:r>
+    </w:p>
+    <w:p>
+      <w:pPr>
+        <w:spacing w:line="240" w:lineRule="auto"/>
+        <w:ind w:left="2160"/>
+        <w:rPr>
+          <w:sz w:val="20"/>
+          <w:szCs w:val="20"/>
+        </w:rPr>
+      </w:pPr>
+      <w:r>
+        <w:rPr>
+          <w:sz w:val="20"/>
+          <w:szCs w:val="20"/>
+        </w:rPr>
+        <w:t>* Bubble sort</w:t>
+      </w:r>
+    </w:p>
+    <w:p>
+      <w:pPr>
+        <w:spacing w:line="240" w:lineRule="auto"/>
+        <w:ind w:left="2160"/>
+        <w:rPr>
+          <w:sz w:val="20"/>
+          <w:szCs w:val="20"/>
+        </w:rPr>
+      </w:pPr>
+      <w:r>
+        <w:rPr>
+          <w:sz w:val="20"/>
+          <w:szCs w:val="20"/>
+        </w:rPr>
+        <w:t>* Insertion sort</w:t>
+      </w:r>
+    </w:p>
+    <w:p>
+      <w:pPr>
+        <w:spacing w:line="240" w:lineRule="auto"/>
+        <w:ind w:left="2160"/>
+        <w:rPr>
+          <w:sz w:val="20"/>
+          <w:szCs w:val="20"/>
+        </w:rPr>
+      </w:pPr>
+      <w:r>
+        <w:rPr>
+          <w:sz w:val="20"/>
+          <w:szCs w:val="20"/>
+        </w:rPr>
+        <w:t>* Selection sort</w:t>
+      </w:r>
+    </w:p>
+    <w:p>
+      <w:pPr>
+        <w:spacing w:line="240" w:lineRule="auto"/>
         <w:ind w:left="2160" w:hanging="2070"/>
         <w:rPr>
           <w:sz w:val="20"/>
@@ -256,13 +385,13 @@
         <w:rPr>
           <w:sz w:val="20"/>
           <w:szCs w:val="20"/>
-          <w:rtl w:val="0"/>
-        </w:rPr>
-        <w:t xml:space="preserve">* Merge sort</w:t>
-      </w:r>
-    </w:p>
-    <w:p>
-      <w:pPr>
+        </w:rPr>
+        <w:t>* Merge sort</w:t>
+      </w:r>
+    </w:p>
+    <w:p>
+      <w:pPr>
+        <w:spacing w:line="240" w:lineRule="auto"/>
         <w:ind w:left="2160" w:hanging="2070"/>
         <w:rPr>
           <w:sz w:val="20"/>
@@ -273,26 +402,26 @@
         <w:rPr>
           <w:sz w:val="20"/>
           <w:szCs w:val="20"/>
-          <w:rtl w:val="0"/>
-        </w:rPr>
-        <w:t xml:space="preserve">* Quick sort</w:t>
-      </w:r>
-    </w:p>
-    <w:p>
-      <w:pPr>
+        </w:rPr>
+        <w:t>* Quick sort</w:t>
+      </w:r>
+    </w:p>
+    <w:p>
+      <w:pPr>
+        <w:spacing w:line="240" w:lineRule="auto"/>
         <w:ind w:left="2160" w:hanging="2070"/>
         <w:rPr>
-          <w:b w:val="1"/>
+          <w:b/>
           <w:sz w:val="20"/>
           <w:szCs w:val="20"/>
         </w:rPr>
         <w:sectPr>
           <w:type w:val="continuous"/>
-          <w:pgSz w:h="15840" w:w="12240"/>
-          <w:pgMar w:bottom="1440" w:top="1440" w:left="1440" w:right="1440" w:header="720" w:footer="720"/>
-          <w:cols w:equalWidth="0" w:num="2">
-            <w:col w:space="720" w:w="4320"/>
-            <w:col w:space="0" w:w="4320"/>
+          <w:pgSz w:w="12240" w:h="15840"/>
+          <w:pgMar w:top="1440" w:right="1440" w:bottom="1440" w:left="1440" w:header="720" w:footer="720" w:gutter="0"/>
+          <w:cols w:num="2" w:space="720" w:equalWidth="0">
+            <w:col w:w="4320" w:space="720"/>
+            <w:col w:w="4320" w:space="0"/>
           </w:cols>
         </w:sectPr>
       </w:pPr>
@@ -300,41 +429,35 @@
         <w:rPr>
           <w:sz w:val="20"/>
           <w:szCs w:val="20"/>
-          <w:rtl w:val="0"/>
-        </w:rPr>
-        <w:t xml:space="preserve">* Heap sort</w:t>
-      </w:r>
-      <w:r>
-        <w:rPr>
-          <w:rtl w:val="0"/>
-        </w:rPr>
-      </w:r>
-    </w:p>
-    <w:p>
-      <w:pPr>
-        <w:rPr>
-          <w:sz w:val="20"/>
-          <w:szCs w:val="20"/>
-        </w:rPr>
-      </w:pPr>
-      <w:r>
-        <w:rPr>
-          <w:rtl w:val="0"/>
-        </w:rPr>
-      </w:r>
+        </w:rPr>
+        <w:t>* Heap sort</w:t>
+      </w:r>
+    </w:p>
+    <w:p>
+      <w:pPr>
+        <w:spacing w:line="240" w:lineRule="auto"/>
+        <w:rPr>
+          <w:sz w:val="20"/>
+          <w:szCs w:val="20"/>
+        </w:rPr>
+      </w:pPr>
     </w:p>
     <w:sectPr>
       <w:type w:val="continuous"/>
-      <w:pgSz w:h="15840" w:w="12240"/>
-      <w:pgMar w:bottom="1440" w:top="1440" w:left="1440" w:right="1440" w:header="720" w:footer="720"/>
+      <w:pgSz w:w="12240" w:h="15840"/>
+      <w:pgMar w:top="1440" w:right="1440" w:bottom="1440" w:left="1440" w:header="720" w:footer="720" w:gutter="0"/>
+      <w:cols w:space="720"/>
     </w:sectPr>
   </w:body>
 </w:document>
 </file>
 
 <file path=word/numbering.xml><?xml version="1.0" encoding="utf-8"?>
-<w:numbering xmlns:mc="http://schemas.openxmlformats.org/markup-compatibility/2006" xmlns:o="urn:schemas-microsoft-com:office:office" xmlns:r="http://schemas.openxmlformats.org/officeDocument/2006/relationships" xmlns:m="http://schemas.openxmlformats.org/officeDocument/2006/math" xmlns:v="urn:schemas-microsoft-com:vml" xmlns:wp="http://schemas.openxmlformats.org/drawingml/2006/wordprocessingDrawing" xmlns:w10="urn:schemas-microsoft-com:office:word" xmlns:w="http://schemas.openxmlformats.org/wordprocessingml/2006/main" xmlns:wne="http://schemas.microsoft.com/office/word/2006/wordml" xmlns:sl="http://schemas.openxmlformats.org/schemaLibrary/2006/main" xmlns:a="http://schemas.openxmlformats.org/drawingml/2006/main" xmlns:pic="http://schemas.openxmlformats.org/drawingml/2006/picture" xmlns:c="http://schemas.openxmlformats.org/drawingml/2006/chart" xmlns:lc="http://schemas.openxmlformats.org/drawingml/2006/lockedCanvas" xmlns:dgm="http://schemas.openxmlformats.org/drawingml/2006/diagram" xmlns:wps="http://schemas.microsoft.com/office/word/2010/wordprocessingShape" xmlns:wpg="http://schemas.microsoft.com/office/word/2010/wordprocessingGroup" xmlns:w14="http://schemas.microsoft.com/office/word/2010/wordml" xmlns:w15="http://schemas.microsoft.com/office/word/2012/wordml">
-  <w:abstractNum w:abstractNumId="1">
+<w:numbering xmlns:wpc="http://schemas.microsoft.com/office/word/2010/wordprocessingCanvas" xmlns:cx="http://schemas.microsoft.com/office/drawing/2014/chartex" xmlns:cx1="http://schemas.microsoft.com/office/drawing/2015/9/8/chartex" xmlns:cx2="http://schemas.microsoft.com/office/drawing/2015/10/21/chartex" xmlns:cx3="http://schemas.microsoft.com/office/drawing/2016/5/9/chartex" xmlns:cx4="http://schemas.microsoft.com/office/drawing/2016/5/10/chartex" xmlns:cx5="http://schemas.microsoft.com/office/drawing/2016/5/11/chartex" xmlns:cx6="http://schemas.microsoft.com/office/drawing/2016/5/12/chartex" xmlns:cx7="http://schemas.microsoft.com/office/drawing/2016/5/13/chartex" xmlns:cx8="http://schemas.microsoft.com/office/drawing/2016/5/14/chartex" xmlns:mc="http://schemas.openxmlformats.org/markup-compatibility/2006" xmlns:aink="http://schemas.microsoft.com/office/drawing/2016/ink" xmlns:am3d="http://schemas.microsoft.com/office/drawing/2017/model3d" xmlns:o="urn:schemas-microsoft-com:office:office" xmlns:r="http://schemas.openxmlformats.org/officeDocument/2006/relationships" xmlns:m="http://schemas.openxmlformats.org/officeDocument/2006/math" xmlns:v="urn:schemas-microsoft-com:vml" xmlns:wp14="http://schemas.microsoft.com/office/word/2010/wordprocessingDrawing" xmlns:wp="http://schemas.openxmlformats.org/drawingml/2006/wordprocessingDrawing" xmlns:w10="urn:schemas-microsoft-com:office:word" xmlns:w="http://schemas.openxmlformats.org/wordprocessingml/2006/main" xmlns:w14="http://schemas.microsoft.com/office/word/2010/wordml" xmlns:w15="http://schemas.microsoft.com/office/word/2012/wordml" xmlns:w16cex="http://schemas.microsoft.com/office/word/2018/wordml/cex" xmlns:w16cid="http://schemas.microsoft.com/office/word/2016/wordml/cid" xmlns:w16="http://schemas.microsoft.com/office/word/2018/wordml" xmlns:w16sdtdh="http://schemas.microsoft.com/office/word/2020/wordml/sdtdatahash" xmlns:w16se="http://schemas.microsoft.com/office/word/2015/wordml/symex" xmlns:wpg="http://schemas.microsoft.com/office/word/2010/wordprocessingGroup" xmlns:wpi="http://schemas.microsoft.com/office/word/2010/wordprocessingInk" xmlns:wne="http://schemas.microsoft.com/office/word/2006/wordml" xmlns:wps="http://schemas.microsoft.com/office/word/2010/wordprocessingShape" mc:Ignorable="w14 w15 w16se w16cid w16 w16cex w16sdtdh wp14">
+  <w:abstractNum w:abstractNumId="0" w15:restartNumberingAfterBreak="0">
+    <w:nsid w:val="7DF57C9C"/>
+    <w:multiLevelType w:val="multilevel"/>
+    <w:tmpl w:val="7FDA388C"/>
     <w:lvl w:ilvl="0">
       <w:start w:val="1"/>
       <w:numFmt w:val="upperLetter"/>
@@ -445,20 +568,20 @@
     </w:lvl>
   </w:abstractNum>
   <w:num w:numId="1">
-    <w:abstractNumId w:val="1"/>
+    <w:abstractNumId w:val="0"/>
   </w:num>
 </w:numbering>
 </file>
 
 <file path=word/styles.xml><?xml version="1.0" encoding="utf-8"?>
-<w:styles xmlns:mc="http://schemas.openxmlformats.org/markup-compatibility/2006" xmlns:o="urn:schemas-microsoft-com:office:office" xmlns:r="http://schemas.openxmlformats.org/officeDocument/2006/relationships" xmlns:m="http://schemas.openxmlformats.org/officeDocument/2006/math" xmlns:v="urn:schemas-microsoft-com:vml" xmlns:wp="http://schemas.openxmlformats.org/drawingml/2006/wordprocessingDrawing" xmlns:w10="urn:schemas-microsoft-com:office:word" xmlns:w="http://schemas.openxmlformats.org/wordprocessingml/2006/main" xmlns:wne="http://schemas.microsoft.com/office/word/2006/wordml" xmlns:sl="http://schemas.openxmlformats.org/schemaLibrary/2006/main" xmlns:a="http://schemas.openxmlformats.org/drawingml/2006/main" xmlns:pic="http://schemas.openxmlformats.org/drawingml/2006/picture" xmlns:c="http://schemas.openxmlformats.org/drawingml/2006/chart" xmlns:lc="http://schemas.openxmlformats.org/drawingml/2006/lockedCanvas" xmlns:dgm="http://schemas.openxmlformats.org/drawingml/2006/diagram" xmlns:wps="http://schemas.microsoft.com/office/word/2010/wordprocessingShape" xmlns:wpg="http://schemas.microsoft.com/office/word/2010/wordprocessingGroup" xmlns:w14="http://schemas.microsoft.com/office/word/2010/wordml" xmlns:w15="http://schemas.microsoft.com/office/word/2012/wordml">
+<w:styles xmlns:mc="http://schemas.openxmlformats.org/markup-compatibility/2006" xmlns:r="http://schemas.openxmlformats.org/officeDocument/2006/relationships" xmlns:w="http://schemas.openxmlformats.org/wordprocessingml/2006/main" xmlns:w14="http://schemas.microsoft.com/office/word/2010/wordml" xmlns:w15="http://schemas.microsoft.com/office/word/2012/wordml" xmlns:w16cex="http://schemas.microsoft.com/office/word/2018/wordml/cex" xmlns:w16cid="http://schemas.microsoft.com/office/word/2016/wordml/cid" xmlns:w16="http://schemas.microsoft.com/office/word/2018/wordml" xmlns:w16sdtdh="http://schemas.microsoft.com/office/word/2020/wordml/sdtdatahash" xmlns:w16se="http://schemas.microsoft.com/office/word/2015/wordml/symex" mc:Ignorable="w14 w15 w16se w16cid w16 w16cex w16sdtdh">
   <w:docDefaults>
     <w:rPrDefault>
       <w:rPr>
-        <w:rFonts w:ascii="Arial" w:cs="Arial" w:eastAsia="Arial" w:hAnsi="Arial"/>
+        <w:rFonts w:ascii="Arial" w:eastAsia="Arial" w:hAnsi="Arial" w:cs="Arial"/>
         <w:sz w:val="22"/>
         <w:szCs w:val="22"/>
-        <w:lang w:val="en"/>
+        <w:lang w:val="en" w:eastAsia="en-US" w:bidi="ar-SA"/>
       </w:rPr>
     </w:rPrDefault>
     <w:pPrDefault>
@@ -467,20 +590,399 @@
       </w:pPr>
     </w:pPrDefault>
   </w:docDefaults>
-  <w:style w:type="paragraph" w:styleId="Normal" w:default="1">
-    <w:name w:val="normal"/>
-  </w:style>
-  <w:style w:type="table" w:styleId="TableNormal" w:default="1">
-    <w:name w:val="Table Normal"/>
+  <w:latentStyles w:defLockedState="0" w:defUIPriority="99" w:defSemiHidden="0" w:defUnhideWhenUsed="0" w:defQFormat="0" w:count="376">
+    <w:lsdException w:name="Normal" w:uiPriority="0" w:qFormat="1"/>
+    <w:lsdException w:name="heading 1" w:uiPriority="9" w:qFormat="1"/>
+    <w:lsdException w:name="heading 2" w:semiHidden="1" w:uiPriority="9" w:unhideWhenUsed="1" w:qFormat="1"/>
+    <w:lsdException w:name="heading 3" w:semiHidden="1" w:uiPriority="9" w:unhideWhenUsed="1" w:qFormat="1"/>
+    <w:lsdException w:name="heading 4" w:semiHidden="1" w:uiPriority="9" w:unhideWhenUsed="1" w:qFormat="1"/>
+    <w:lsdException w:name="heading 5" w:semiHidden="1" w:uiPriority="9" w:unhideWhenUsed="1" w:qFormat="1"/>
+    <w:lsdException w:name="heading 6" w:semiHidden="1" w:uiPriority="9" w:unhideWhenUsed="1" w:qFormat="1"/>
+    <w:lsdException w:name="heading 7" w:semiHidden="1" w:uiPriority="9" w:unhideWhenUsed="1" w:qFormat="1"/>
+    <w:lsdException w:name="heading 8" w:semiHidden="1" w:uiPriority="9" w:unhideWhenUsed="1" w:qFormat="1"/>
+    <w:lsdException w:name="heading 9" w:semiHidden="1" w:uiPriority="9" w:unhideWhenUsed="1" w:qFormat="1"/>
+    <w:lsdException w:name="index 1" w:semiHidden="1" w:unhideWhenUsed="1"/>
+    <w:lsdException w:name="index 2" w:semiHidden="1" w:unhideWhenUsed="1"/>
+    <w:lsdException w:name="index 3" w:semiHidden="1" w:unhideWhenUsed="1"/>
+    <w:lsdException w:name="index 4" w:semiHidden="1" w:unhideWhenUsed="1"/>
+    <w:lsdException w:name="index 5" w:semiHidden="1" w:unhideWhenUsed="1"/>
+    <w:lsdException w:name="index 6" w:semiHidden="1" w:unhideWhenUsed="1"/>
+    <w:lsdException w:name="index 7" w:semiHidden="1" w:unhideWhenUsed="1"/>
+    <w:lsdException w:name="index 8" w:semiHidden="1" w:unhideWhenUsed="1"/>
+    <w:lsdException w:name="index 9" w:semiHidden="1" w:unhideWhenUsed="1"/>
+    <w:lsdException w:name="toc 1" w:semiHidden="1" w:uiPriority="39" w:unhideWhenUsed="1"/>
+    <w:lsdException w:name="toc 2" w:semiHidden="1" w:uiPriority="39" w:unhideWhenUsed="1"/>
+    <w:lsdException w:name="toc 3" w:semiHidden="1" w:uiPriority="39" w:unhideWhenUsed="1"/>
+    <w:lsdException w:name="toc 4" w:semiHidden="1" w:uiPriority="39" w:unhideWhenUsed="1"/>
+    <w:lsdException w:name="toc 5" w:semiHidden="1" w:uiPriority="39" w:unhideWhenUsed="1"/>
+    <w:lsdException w:name="toc 6" w:semiHidden="1" w:uiPriority="39" w:unhideWhenUsed="1"/>
+    <w:lsdException w:name="toc 7" w:semiHidden="1" w:uiPriority="39" w:unhideWhenUsed="1"/>
+    <w:lsdException w:name="toc 8" w:semiHidden="1" w:uiPriority="39" w:unhideWhenUsed="1"/>
+    <w:lsdException w:name="toc 9" w:semiHidden="1" w:uiPriority="39" w:unhideWhenUsed="1"/>
+    <w:lsdException w:name="Normal Indent" w:semiHidden="1" w:unhideWhenUsed="1"/>
+    <w:lsdException w:name="footnote text" w:semiHidden="1" w:unhideWhenUsed="1"/>
+    <w:lsdException w:name="annotation text" w:semiHidden="1" w:unhideWhenUsed="1"/>
+    <w:lsdException w:name="header" w:semiHidden="1" w:unhideWhenUsed="1"/>
+    <w:lsdException w:name="footer" w:semiHidden="1" w:unhideWhenUsed="1"/>
+    <w:lsdException w:name="index heading" w:semiHidden="1" w:unhideWhenUsed="1"/>
+    <w:lsdException w:name="caption" w:semiHidden="1" w:uiPriority="35" w:unhideWhenUsed="1" w:qFormat="1"/>
+    <w:lsdException w:name="table of figures" w:semiHidden="1" w:unhideWhenUsed="1"/>
+    <w:lsdException w:name="envelope address" w:semiHidden="1" w:unhideWhenUsed="1"/>
+    <w:lsdException w:name="envelope return" w:semiHidden="1" w:unhideWhenUsed="1"/>
+    <w:lsdException w:name="footnote reference" w:semiHidden="1" w:unhideWhenUsed="1"/>
+    <w:lsdException w:name="annotation reference" w:semiHidden="1" w:unhideWhenUsed="1"/>
+    <w:lsdException w:name="line number" w:semiHidden="1" w:unhideWhenUsed="1"/>
+    <w:lsdException w:name="page number" w:semiHidden="1" w:unhideWhenUsed="1"/>
+    <w:lsdException w:name="endnote reference" w:semiHidden="1" w:unhideWhenUsed="1"/>
+    <w:lsdException w:name="endnote text" w:semiHidden="1" w:unhideWhenUsed="1"/>
+    <w:lsdException w:name="table of authorities" w:semiHidden="1" w:unhideWhenUsed="1"/>
+    <w:lsdException w:name="macro" w:semiHidden="1" w:unhideWhenUsed="1"/>
+    <w:lsdException w:name="toa heading" w:semiHidden="1" w:unhideWhenUsed="1"/>
+    <w:lsdException w:name="List" w:semiHidden="1" w:unhideWhenUsed="1"/>
+    <w:lsdException w:name="List Bullet" w:semiHidden="1" w:unhideWhenUsed="1"/>
+    <w:lsdException w:name="List Number" w:semiHidden="1" w:unhideWhenUsed="1"/>
+    <w:lsdException w:name="List 2" w:semiHidden="1" w:unhideWhenUsed="1"/>
+    <w:lsdException w:name="List 3" w:semiHidden="1" w:unhideWhenUsed="1"/>
+    <w:lsdException w:name="List 4" w:semiHidden="1" w:unhideWhenUsed="1"/>
+    <w:lsdException w:name="List 5" w:semiHidden="1" w:unhideWhenUsed="1"/>
+    <w:lsdException w:name="List Bullet 2" w:semiHidden="1" w:unhideWhenUsed="1"/>
+    <w:lsdException w:name="List Bullet 3" w:semiHidden="1" w:unhideWhenUsed="1"/>
+    <w:lsdException w:name="List Bullet 4" w:semiHidden="1" w:unhideWhenUsed="1"/>
+    <w:lsdException w:name="List Bullet 5" w:semiHidden="1" w:unhideWhenUsed="1"/>
+    <w:lsdException w:name="List Number 2" w:semiHidden="1" w:unhideWhenUsed="1"/>
+    <w:lsdException w:name="List Number 3" w:semiHidden="1" w:unhideWhenUsed="1"/>
+    <w:lsdException w:name="List Number 4" w:semiHidden="1" w:unhideWhenUsed="1"/>
+    <w:lsdException w:name="List Number 5" w:semiHidden="1" w:unhideWhenUsed="1"/>
+    <w:lsdException w:name="Title" w:uiPriority="10" w:qFormat="1"/>
+    <w:lsdException w:name="Closing" w:semiHidden="1" w:unhideWhenUsed="1"/>
+    <w:lsdException w:name="Signature" w:semiHidden="1" w:unhideWhenUsed="1"/>
+    <w:lsdException w:name="Default Paragraph Font" w:semiHidden="1" w:uiPriority="1" w:unhideWhenUsed="1"/>
+    <w:lsdException w:name="Body Text" w:semiHidden="1" w:unhideWhenUsed="1"/>
+    <w:lsdException w:name="Body Text Indent" w:semiHidden="1" w:unhideWhenUsed="1"/>
+    <w:lsdException w:name="List Continue" w:semiHidden="1" w:unhideWhenUsed="1"/>
+    <w:lsdException w:name="List Continue 2" w:semiHidden="1" w:unhideWhenUsed="1"/>
+    <w:lsdException w:name="List Continue 3" w:semiHidden="1" w:unhideWhenUsed="1"/>
+    <w:lsdException w:name="List Continue 4" w:semiHidden="1" w:unhideWhenUsed="1"/>
+    <w:lsdException w:name="List Continue 5" w:semiHidden="1" w:unhideWhenUsed="1"/>
+    <w:lsdException w:name="Message Header" w:semiHidden="1" w:unhideWhenUsed="1"/>
+    <w:lsdException w:name="Subtitle" w:uiPriority="11" w:qFormat="1"/>
+    <w:lsdException w:name="Salutation" w:semiHidden="1" w:unhideWhenUsed="1"/>
+    <w:lsdException w:name="Date" w:semiHidden="1" w:unhideWhenUsed="1"/>
+    <w:lsdException w:name="Body Text First Indent" w:semiHidden="1" w:unhideWhenUsed="1"/>
+    <w:lsdException w:name="Body Text First Indent 2" w:semiHidden="1" w:unhideWhenUsed="1"/>
+    <w:lsdException w:name="Note Heading" w:semiHidden="1" w:unhideWhenUsed="1"/>
+    <w:lsdException w:name="Body Text 2" w:semiHidden="1" w:unhideWhenUsed="1"/>
+    <w:lsdException w:name="Body Text 3" w:semiHidden="1" w:unhideWhenUsed="1"/>
+    <w:lsdException w:name="Body Text Indent 2" w:semiHidden="1" w:unhideWhenUsed="1"/>
+    <w:lsdException w:name="Body Text Indent 3" w:semiHidden="1" w:unhideWhenUsed="1"/>
+    <w:lsdException w:name="Block Text" w:semiHidden="1" w:unhideWhenUsed="1"/>
+    <w:lsdException w:name="Hyperlink" w:semiHidden="1" w:unhideWhenUsed="1"/>
+    <w:lsdException w:name="FollowedHyperlink" w:semiHidden="1" w:unhideWhenUsed="1"/>
+    <w:lsdException w:name="Strong" w:uiPriority="22" w:qFormat="1"/>
+    <w:lsdException w:name="Emphasis" w:uiPriority="20" w:qFormat="1"/>
+    <w:lsdException w:name="Document Map" w:semiHidden="1" w:unhideWhenUsed="1"/>
+    <w:lsdException w:name="Plain Text" w:semiHidden="1" w:unhideWhenUsed="1"/>
+    <w:lsdException w:name="E-mail Signature" w:semiHidden="1" w:unhideWhenUsed="1"/>
+    <w:lsdException w:name="HTML Top of Form" w:semiHidden="1" w:unhideWhenUsed="1"/>
+    <w:lsdException w:name="HTML Bottom of Form" w:semiHidden="1" w:unhideWhenUsed="1"/>
+    <w:lsdException w:name="Normal (Web)" w:semiHidden="1" w:unhideWhenUsed="1"/>
+    <w:lsdException w:name="HTML Acronym" w:semiHidden="1" w:unhideWhenUsed="1"/>
+    <w:lsdException w:name="HTML Address" w:semiHidden="1" w:unhideWhenUsed="1"/>
+    <w:lsdException w:name="HTML Cite" w:semiHidden="1" w:unhideWhenUsed="1"/>
+    <w:lsdException w:name="HTML Code" w:semiHidden="1" w:unhideWhenUsed="1"/>
+    <w:lsdException w:name="HTML Definition" w:semiHidden="1" w:unhideWhenUsed="1"/>
+    <w:lsdException w:name="HTML Keyboard" w:semiHidden="1" w:unhideWhenUsed="1"/>
+    <w:lsdException w:name="HTML Preformatted" w:semiHidden="1" w:unhideWhenUsed="1"/>
+    <w:lsdException w:name="HTML Sample" w:semiHidden="1" w:unhideWhenUsed="1"/>
+    <w:lsdException w:name="HTML Typewriter" w:semiHidden="1" w:unhideWhenUsed="1"/>
+    <w:lsdException w:name="HTML Variable" w:semiHidden="1" w:unhideWhenUsed="1"/>
+    <w:lsdException w:name="Normal Table" w:semiHidden="1" w:unhideWhenUsed="1"/>
+    <w:lsdException w:name="annotation subject" w:semiHidden="1" w:unhideWhenUsed="1"/>
+    <w:lsdException w:name="No List" w:semiHidden="1" w:unhideWhenUsed="1"/>
+    <w:lsdException w:name="Outline List 1" w:semiHidden="1" w:unhideWhenUsed="1"/>
+    <w:lsdException w:name="Outline List 2" w:semiHidden="1" w:unhideWhenUsed="1"/>
+    <w:lsdException w:name="Outline List 3" w:semiHidden="1" w:unhideWhenUsed="1"/>
+    <w:lsdException w:name="Table Simple 1" w:semiHidden="1" w:unhideWhenUsed="1"/>
+    <w:lsdException w:name="Table Simple 2" w:semiHidden="1" w:unhideWhenUsed="1"/>
+    <w:lsdException w:name="Table Simple 3" w:semiHidden="1" w:unhideWhenUsed="1"/>
+    <w:lsdException w:name="Table Classic 1" w:semiHidden="1" w:unhideWhenUsed="1"/>
+    <w:lsdException w:name="Table Classic 2" w:semiHidden="1" w:unhideWhenUsed="1"/>
+    <w:lsdException w:name="Table Classic 3" w:semiHidden="1" w:unhideWhenUsed="1"/>
+    <w:lsdException w:name="Table Classic 4" w:semiHidden="1" w:unhideWhenUsed="1"/>
+    <w:lsdException w:name="Table Colorful 1" w:semiHidden="1" w:unhideWhenUsed="1"/>
+    <w:lsdException w:name="Table Colorful 2" w:semiHidden="1" w:unhideWhenUsed="1"/>
+    <w:lsdException w:name="Table Colorful 3" w:semiHidden="1" w:unhideWhenUsed="1"/>
+    <w:lsdException w:name="Table Columns 1" w:semiHidden="1" w:unhideWhenUsed="1"/>
+    <w:lsdException w:name="Table Columns 2" w:semiHidden="1" w:unhideWhenUsed="1"/>
+    <w:lsdException w:name="Table Columns 3" w:semiHidden="1" w:unhideWhenUsed="1"/>
+    <w:lsdException w:name="Table Columns 4" w:semiHidden="1" w:unhideWhenUsed="1"/>
+    <w:lsdException w:name="Table Columns 5" w:semiHidden="1" w:unhideWhenUsed="1"/>
+    <w:lsdException w:name="Table Grid 1" w:semiHidden="1" w:unhideWhenUsed="1"/>
+    <w:lsdException w:name="Table Grid 2" w:semiHidden="1" w:unhideWhenUsed="1"/>
+    <w:lsdException w:name="Table Grid 3" w:semiHidden="1" w:unhideWhenUsed="1"/>
+    <w:lsdException w:name="Table Grid 4" w:semiHidden="1" w:unhideWhenUsed="1"/>
+    <w:lsdException w:name="Table Grid 5" w:semiHidden="1" w:unhideWhenUsed="1"/>
+    <w:lsdException w:name="Table Grid 6" w:semiHidden="1" w:unhideWhenUsed="1"/>
+    <w:lsdException w:name="Table Grid 7" w:semiHidden="1" w:unhideWhenUsed="1"/>
+    <w:lsdException w:name="Table Grid 8" w:semiHidden="1" w:unhideWhenUsed="1"/>
+    <w:lsdException w:name="Table List 1" w:semiHidden="1" w:unhideWhenUsed="1"/>
+    <w:lsdException w:name="Table List 2" w:semiHidden="1" w:unhideWhenUsed="1"/>
+    <w:lsdException w:name="Table List 3" w:semiHidden="1" w:unhideWhenUsed="1"/>
+    <w:lsdException w:name="Table List 4" w:semiHidden="1" w:unhideWhenUsed="1"/>
+    <w:lsdException w:name="Table List 5" w:semiHidden="1" w:unhideWhenUsed="1"/>
+    <w:lsdException w:name="Table List 6" w:semiHidden="1" w:unhideWhenUsed="1"/>
+    <w:lsdException w:name="Table List 7" w:semiHidden="1" w:unhideWhenUsed="1"/>
+    <w:lsdException w:name="Table List 8" w:semiHidden="1" w:unhideWhenUsed="1"/>
+    <w:lsdException w:name="Table 3D effects 1" w:semiHidden="1" w:unhideWhenUsed="1"/>
+    <w:lsdException w:name="Table 3D effects 2" w:semiHidden="1" w:unhideWhenUsed="1"/>
+    <w:lsdException w:name="Table 3D effects 3" w:semiHidden="1" w:unhideWhenUsed="1"/>
+    <w:lsdException w:name="Table Contemporary" w:semiHidden="1" w:unhideWhenUsed="1"/>
+    <w:lsdException w:name="Table Elegant" w:semiHidden="1" w:unhideWhenUsed="1"/>
+    <w:lsdException w:name="Table Professional" w:semiHidden="1" w:unhideWhenUsed="1"/>
+    <w:lsdException w:name="Table Subtle 1" w:semiHidden="1" w:unhideWhenUsed="1"/>
+    <w:lsdException w:name="Table Subtle 2" w:semiHidden="1" w:unhideWhenUsed="1"/>
+    <w:lsdException w:name="Table Web 1" w:semiHidden="1" w:unhideWhenUsed="1"/>
+    <w:lsdException w:name="Table Web 2" w:semiHidden="1" w:unhideWhenUsed="1"/>
+    <w:lsdException w:name="Table Web 3" w:semiHidden="1" w:unhideWhenUsed="1"/>
+    <w:lsdException w:name="Balloon Text" w:semiHidden="1" w:unhideWhenUsed="1"/>
+    <w:lsdException w:name="Table Grid" w:uiPriority="39"/>
+    <w:lsdException w:name="Table Theme" w:semiHidden="1" w:unhideWhenUsed="1"/>
+    <w:lsdException w:name="Placeholder Text" w:semiHidden="1"/>
+    <w:lsdException w:name="No Spacing" w:uiPriority="1" w:qFormat="1"/>
+    <w:lsdException w:name="Light Shading" w:uiPriority="60"/>
+    <w:lsdException w:name="Light List" w:uiPriority="61"/>
+    <w:lsdException w:name="Light Grid" w:uiPriority="62"/>
+    <w:lsdException w:name="Medium Shading 1" w:uiPriority="63"/>
+    <w:lsdException w:name="Medium Shading 2" w:uiPriority="64"/>
+    <w:lsdException w:name="Medium List 1" w:uiPriority="65"/>
+    <w:lsdException w:name="Medium List 2" w:uiPriority="66"/>
+    <w:lsdException w:name="Medium Grid 1" w:uiPriority="67"/>
+    <w:lsdException w:name="Medium Grid 2" w:uiPriority="68"/>
+    <w:lsdException w:name="Medium Grid 3" w:uiPriority="69"/>
+    <w:lsdException w:name="Dark List" w:uiPriority="70"/>
+    <w:lsdException w:name="Colorful Shading" w:uiPriority="71"/>
+    <w:lsdException w:name="Colorful List" w:uiPriority="72"/>
+    <w:lsdException w:name="Colorful Grid" w:uiPriority="73"/>
+    <w:lsdException w:name="Light Shading Accent 1" w:uiPriority="60"/>
+    <w:lsdException w:name="Light List Accent 1" w:uiPriority="61"/>
+    <w:lsdException w:name="Light Grid Accent 1" w:uiPriority="62"/>
+    <w:lsdException w:name="Medium Shading 1 Accent 1" w:uiPriority="63"/>
+    <w:lsdException w:name="Medium Shading 2 Accent 1" w:uiPriority="64"/>
+    <w:lsdException w:name="Medium List 1 Accent 1" w:uiPriority="65"/>
+    <w:lsdException w:name="Revision" w:semiHidden="1"/>
+    <w:lsdException w:name="List Paragraph" w:uiPriority="34" w:qFormat="1"/>
+    <w:lsdException w:name="Quote" w:uiPriority="29" w:qFormat="1"/>
+    <w:lsdException w:name="Intense Quote" w:uiPriority="30" w:qFormat="1"/>
+    <w:lsdException w:name="Medium List 2 Accent 1" w:uiPriority="66"/>
+    <w:lsdException w:name="Medium Grid 1 Accent 1" w:uiPriority="67"/>
+    <w:lsdException w:name="Medium Grid 2 Accent 1" w:uiPriority="68"/>
+    <w:lsdException w:name="Medium Grid 3 Accent 1" w:uiPriority="69"/>
+    <w:lsdException w:name="Dark List Accent 1" w:uiPriority="70"/>
+    <w:lsdException w:name="Colorful Shading Accent 1" w:uiPriority="71"/>
+    <w:lsdException w:name="Colorful List Accent 1" w:uiPriority="72"/>
+    <w:lsdException w:name="Colorful Grid Accent 1" w:uiPriority="73"/>
+    <w:lsdException w:name="Light Shading Accent 2" w:uiPriority="60"/>
+    <w:lsdException w:name="Light List Accent 2" w:uiPriority="61"/>
+    <w:lsdException w:name="Light Grid Accent 2" w:uiPriority="62"/>
+    <w:lsdException w:name="Medium Shading 1 Accent 2" w:uiPriority="63"/>
+    <w:lsdException w:name="Medium Shading 2 Accent 2" w:uiPriority="64"/>
+    <w:lsdException w:name="Medium List 1 Accent 2" w:uiPriority="65"/>
+    <w:lsdException w:name="Medium List 2 Accent 2" w:uiPriority="66"/>
+    <w:lsdException w:name="Medium Grid 1 Accent 2" w:uiPriority="67"/>
+    <w:lsdException w:name="Medium Grid 2 Accent 2" w:uiPriority="68"/>
+    <w:lsdException w:name="Medium Grid 3 Accent 2" w:uiPriority="69"/>
+    <w:lsdException w:name="Dark List Accent 2" w:uiPriority="70"/>
+    <w:lsdException w:name="Colorful Shading Accent 2" w:uiPriority="71"/>
+    <w:lsdException w:name="Colorful List Accent 2" w:uiPriority="72"/>
+    <w:lsdException w:name="Colorful Grid Accent 2" w:uiPriority="73"/>
+    <w:lsdException w:name="Light Shading Accent 3" w:uiPriority="60"/>
+    <w:lsdException w:name="Light List Accent 3" w:uiPriority="61"/>
+    <w:lsdException w:name="Light Grid Accent 3" w:uiPriority="62"/>
+    <w:lsdException w:name="Medium Shading 1 Accent 3" w:uiPriority="63"/>
+    <w:lsdException w:name="Medium Shading 2 Accent 3" w:uiPriority="64"/>
+    <w:lsdException w:name="Medium List 1 Accent 3" w:uiPriority="65"/>
+    <w:lsdException w:name="Medium List 2 Accent 3" w:uiPriority="66"/>
+    <w:lsdException w:name="Medium Grid 1 Accent 3" w:uiPriority="67"/>
+    <w:lsdException w:name="Medium Grid 2 Accent 3" w:uiPriority="68"/>
+    <w:lsdException w:name="Medium Grid 3 Accent 3" w:uiPriority="69"/>
+    <w:lsdException w:name="Dark List Accent 3" w:uiPriority="70"/>
+    <w:lsdException w:name="Colorful Shading Accent 3" w:uiPriority="71"/>
+    <w:lsdException w:name="Colorful List Accent 3" w:uiPriority="72"/>
+    <w:lsdException w:name="Colorful Grid Accent 3" w:uiPriority="73"/>
+    <w:lsdException w:name="Light Shading Accent 4" w:uiPriority="60"/>
+    <w:lsdException w:name="Light List Accent 4" w:uiPriority="61"/>
+    <w:lsdException w:name="Light Grid Accent 4" w:uiPriority="62"/>
+    <w:lsdException w:name="Medium Shading 1 Accent 4" w:uiPriority="63"/>
+    <w:lsdException w:name="Medium Shading 2 Accent 4" w:uiPriority="64"/>
+    <w:lsdException w:name="Medium List 1 Accent 4" w:uiPriority="65"/>
+    <w:lsdException w:name="Medium List 2 Accent 4" w:uiPriority="66"/>
+    <w:lsdException w:name="Medium Grid 1 Accent 4" w:uiPriority="67"/>
+    <w:lsdException w:name="Medium Grid 2 Accent 4" w:uiPriority="68"/>
+    <w:lsdException w:name="Medium Grid 3 Accent 4" w:uiPriority="69"/>
+    <w:lsdException w:name="Dark List Accent 4" w:uiPriority="70"/>
+    <w:lsdException w:name="Colorful Shading Accent 4" w:uiPriority="71"/>
+    <w:lsdException w:name="Colorful List Accent 4" w:uiPriority="72"/>
+    <w:lsdException w:name="Colorful Grid Accent 4" w:uiPriority="73"/>
+    <w:lsdException w:name="Light Shading Accent 5" w:uiPriority="60"/>
+    <w:lsdException w:name="Light List Accent 5" w:uiPriority="61"/>
+    <w:lsdException w:name="Light Grid Accent 5" w:uiPriority="62"/>
+    <w:lsdException w:name="Medium Shading 1 Accent 5" w:uiPriority="63"/>
+    <w:lsdException w:name="Medium Shading 2 Accent 5" w:uiPriority="64"/>
+    <w:lsdException w:name="Medium List 1 Accent 5" w:uiPriority="65"/>
+    <w:lsdException w:name="Medium List 2 Accent 5" w:uiPriority="66"/>
+    <w:lsdException w:name="Medium Grid 1 Accent 5" w:uiPriority="67"/>
+    <w:lsdException w:name="Medium Grid 2 Accent 5" w:uiPriority="68"/>
+    <w:lsdException w:name="Medium Grid 3 Accent 5" w:uiPriority="69"/>
+    <w:lsdException w:name="Dark List Accent 5" w:uiPriority="70"/>
+    <w:lsdException w:name="Colorful Shading Accent 5" w:uiPriority="71"/>
+    <w:lsdException w:name="Colorful List Accent 5" w:uiPriority="72"/>
+    <w:lsdException w:name="Colorful Grid Accent 5" w:uiPriority="73"/>
+    <w:lsdException w:name="Light Shading Accent 6" w:uiPriority="60"/>
+    <w:lsdException w:name="Light List Accent 6" w:uiPriority="61"/>
+    <w:lsdException w:name="Light Grid Accent 6" w:uiPriority="62"/>
+    <w:lsdException w:name="Medium Shading 1 Accent 6" w:uiPriority="63"/>
+    <w:lsdException w:name="Medium Shading 2 Accent 6" w:uiPriority="64"/>
+    <w:lsdException w:name="Medium List 1 Accent 6" w:uiPriority="65"/>
+    <w:lsdException w:name="Medium List 2 Accent 6" w:uiPriority="66"/>
+    <w:lsdException w:name="Medium Grid 1 Accent 6" w:uiPriority="67"/>
+    <w:lsdException w:name="Medium Grid 2 Accent 6" w:uiPriority="68"/>
+    <w:lsdException w:name="Medium Grid 3 Accent 6" w:uiPriority="69"/>
+    <w:lsdException w:name="Dark List Accent 6" w:uiPriority="70"/>
+    <w:lsdException w:name="Colorful Shading Accent 6" w:uiPriority="71"/>
+    <w:lsdException w:name="Colorful List Accent 6" w:uiPriority="72"/>
+    <w:lsdException w:name="Colorful Grid Accent 6" w:uiPriority="73"/>
+    <w:lsdException w:name="Subtle Emphasis" w:uiPriority="19" w:qFormat="1"/>
+    <w:lsdException w:name="Intense Emphasis" w:uiPriority="21" w:qFormat="1"/>
+    <w:lsdException w:name="Subtle Reference" w:uiPriority="31" w:qFormat="1"/>
+    <w:lsdException w:name="Intense Reference" w:uiPriority="32" w:qFormat="1"/>
+    <w:lsdException w:name="Book Title" w:uiPriority="33" w:qFormat="1"/>
+    <w:lsdException w:name="Bibliography" w:semiHidden="1" w:uiPriority="37" w:unhideWhenUsed="1"/>
+    <w:lsdException w:name="TOC Heading" w:semiHidden="1" w:uiPriority="39" w:unhideWhenUsed="1" w:qFormat="1"/>
+    <w:lsdException w:name="Plain Table 1" w:uiPriority="41"/>
+    <w:lsdException w:name="Plain Table 2" w:uiPriority="42"/>
+    <w:lsdException w:name="Plain Table 3" w:uiPriority="43"/>
+    <w:lsdException w:name="Plain Table 4" w:uiPriority="44"/>
+    <w:lsdException w:name="Plain Table 5" w:uiPriority="45"/>
+    <w:lsdException w:name="Grid Table Light" w:uiPriority="40"/>
+    <w:lsdException w:name="Grid Table 1 Light" w:uiPriority="46"/>
+    <w:lsdException w:name="Grid Table 2" w:uiPriority="47"/>
+    <w:lsdException w:name="Grid Table 3" w:uiPriority="48"/>
+    <w:lsdException w:name="Grid Table 4" w:uiPriority="49"/>
+    <w:lsdException w:name="Grid Table 5 Dark" w:uiPriority="50"/>
+    <w:lsdException w:name="Grid Table 6 Colorful" w:uiPriority="51"/>
+    <w:lsdException w:name="Grid Table 7 Colorful" w:uiPriority="52"/>
+    <w:lsdException w:name="Grid Table 1 Light Accent 1" w:uiPriority="46"/>
+    <w:lsdException w:name="Grid Table 2 Accent 1" w:uiPriority="47"/>
+    <w:lsdException w:name="Grid Table 3 Accent 1" w:uiPriority="48"/>
+    <w:lsdException w:name="Grid Table 4 Accent 1" w:uiPriority="49"/>
+    <w:lsdException w:name="Grid Table 5 Dark Accent 1" w:uiPriority="50"/>
+    <w:lsdException w:name="Grid Table 6 Colorful Accent 1" w:uiPriority="51"/>
+    <w:lsdException w:name="Grid Table 7 Colorful Accent 1" w:uiPriority="52"/>
+    <w:lsdException w:name="Grid Table 1 Light Accent 2" w:uiPriority="46"/>
+    <w:lsdException w:name="Grid Table 2 Accent 2" w:uiPriority="47"/>
+    <w:lsdException w:name="Grid Table 3 Accent 2" w:uiPriority="48"/>
+    <w:lsdException w:name="Grid Table 4 Accent 2" w:uiPriority="49"/>
+    <w:lsdException w:name="Grid Table 5 Dark Accent 2" w:uiPriority="50"/>
+    <w:lsdException w:name="Grid Table 6 Colorful Accent 2" w:uiPriority="51"/>
+    <w:lsdException w:name="Grid Table 7 Colorful Accent 2" w:uiPriority="52"/>
+    <w:lsdException w:name="Grid Table 1 Light Accent 3" w:uiPriority="46"/>
+    <w:lsdException w:name="Grid Table 2 Accent 3" w:uiPriority="47"/>
+    <w:lsdException w:name="Grid Table 3 Accent 3" w:uiPriority="48"/>
+    <w:lsdException w:name="Grid Table 4 Accent 3" w:uiPriority="49"/>
+    <w:lsdException w:name="Grid Table 5 Dark Accent 3" w:uiPriority="50"/>
+    <w:lsdException w:name="Grid Table 6 Colorful Accent 3" w:uiPriority="51"/>
+    <w:lsdException w:name="Grid Table 7 Colorful Accent 3" w:uiPriority="52"/>
+    <w:lsdException w:name="Grid Table 1 Light Accent 4" w:uiPriority="46"/>
+    <w:lsdException w:name="Grid Table 2 Accent 4" w:uiPriority="47"/>
+    <w:lsdException w:name="Grid Table 3 Accent 4" w:uiPriority="48"/>
+    <w:lsdException w:name="Grid Table 4 Accent 4" w:uiPriority="49"/>
+    <w:lsdException w:name="Grid Table 5 Dark Accent 4" w:uiPriority="50"/>
+    <w:lsdException w:name="Grid Table 6 Colorful Accent 4" w:uiPriority="51"/>
+    <w:lsdException w:name="Grid Table 7 Colorful Accent 4" w:uiPriority="52"/>
+    <w:lsdException w:name="Grid Table 1 Light Accent 5" w:uiPriority="46"/>
+    <w:lsdException w:name="Grid Table 2 Accent 5" w:uiPriority="47"/>
+    <w:lsdException w:name="Grid Table 3 Accent 5" w:uiPriority="48"/>
+    <w:lsdException w:name="Grid Table 4 Accent 5" w:uiPriority="49"/>
+    <w:lsdException w:name="Grid Table 5 Dark Accent 5" w:uiPriority="50"/>
+    <w:lsdException w:name="Grid Table 6 Colorful Accent 5" w:uiPriority="51"/>
+    <w:lsdException w:name="Grid Table 7 Colorful Accent 5" w:uiPriority="52"/>
+    <w:lsdException w:name="Grid Table 1 Light Accent 6" w:uiPriority="46"/>
+    <w:lsdException w:name="Grid Table 2 Accent 6" w:uiPriority="47"/>
+    <w:lsdException w:name="Grid Table 3 Accent 6" w:uiPriority="48"/>
+    <w:lsdException w:name="Grid Table 4 Accent 6" w:uiPriority="49"/>
+    <w:lsdException w:name="Grid Table 5 Dark Accent 6" w:uiPriority="50"/>
+    <w:lsdException w:name="Grid Table 6 Colorful Accent 6" w:uiPriority="51"/>
+    <w:lsdException w:name="Grid Table 7 Colorful Accent 6" w:uiPriority="52"/>
+    <w:lsdException w:name="List Table 1 Light" w:uiPriority="46"/>
+    <w:lsdException w:name="List Table 2" w:uiPriority="47"/>
+    <w:lsdException w:name="List Table 3" w:uiPriority="48"/>
+    <w:lsdException w:name="List Table 4" w:uiPriority="49"/>
+    <w:lsdException w:name="List Table 5 Dark" w:uiPriority="50"/>
+    <w:lsdException w:name="List Table 6 Colorful" w:uiPriority="51"/>
+    <w:lsdException w:name="List Table 7 Colorful" w:uiPriority="52"/>
+    <w:lsdException w:name="List Table 1 Light Accent 1" w:uiPriority="46"/>
+    <w:lsdException w:name="List Table 2 Accent 1" w:uiPriority="47"/>
+    <w:lsdException w:name="List Table 3 Accent 1" w:uiPriority="48"/>
+    <w:lsdException w:name="List Table 4 Accent 1" w:uiPriority="49"/>
+    <w:lsdException w:name="List Table 5 Dark Accent 1" w:uiPriority="50"/>
+    <w:lsdException w:name="List Table 6 Colorful Accent 1" w:uiPriority="51"/>
+    <w:lsdException w:name="List Table 7 Colorful Accent 1" w:uiPriority="52"/>
+    <w:lsdException w:name="List Table 1 Light Accent 2" w:uiPriority="46"/>
+    <w:lsdException w:name="List Table 2 Accent 2" w:uiPriority="47"/>
+    <w:lsdException w:name="List Table 3 Accent 2" w:uiPriority="48"/>
+    <w:lsdException w:name="List Table 4 Accent 2" w:uiPriority="49"/>
+    <w:lsdException w:name="List Table 5 Dark Accent 2" w:uiPriority="50"/>
+    <w:lsdException w:name="List Table 6 Colorful Accent 2" w:uiPriority="51"/>
+    <w:lsdException w:name="List Table 7 Colorful Accent 2" w:uiPriority="52"/>
+    <w:lsdException w:name="List Table 1 Light Accent 3" w:uiPriority="46"/>
+    <w:lsdException w:name="List Table 2 Accent 3" w:uiPriority="47"/>
+    <w:lsdException w:name="List Table 3 Accent 3" w:uiPriority="48"/>
+    <w:lsdException w:name="List Table 4 Accent 3" w:uiPriority="49"/>
+    <w:lsdException w:name="List Table 5 Dark Accent 3" w:uiPriority="50"/>
+    <w:lsdException w:name="List Table 6 Colorful Accent 3" w:uiPriority="51"/>
+    <w:lsdException w:name="List Table 7 Colorful Accent 3" w:uiPriority="52"/>
+    <w:lsdException w:name="List Table 1 Light Accent 4" w:uiPriority="46"/>
+    <w:lsdException w:name="List Table 2 Accent 4" w:uiPriority="47"/>
+    <w:lsdException w:name="List Table 3 Accent 4" w:uiPriority="48"/>
+    <w:lsdException w:name="List Table 4 Accent 4" w:uiPriority="49"/>
+    <w:lsdException w:name="List Table 5 Dark Accent 4" w:uiPriority="50"/>
+    <w:lsdException w:name="List Table 6 Colorful Accent 4" w:uiPriority="51"/>
+    <w:lsdException w:name="List Table 7 Colorful Accent 4" w:uiPriority="52"/>
+    <w:lsdException w:name="List Table 1 Light Accent 5" w:uiPriority="46"/>
+    <w:lsdException w:name="List Table 2 Accent 5" w:uiPriority="47"/>
+    <w:lsdException w:name="List Table 3 Accent 5" w:uiPriority="48"/>
+    <w:lsdException w:name="List Table 4 Accent 5" w:uiPriority="49"/>
+    <w:lsdException w:name="List Table 5 Dark Accent 5" w:uiPriority="50"/>
+    <w:lsdException w:name="List Table 6 Colorful Accent 5" w:uiPriority="51"/>
+    <w:lsdException w:name="List Table 7 Colorful Accent 5" w:uiPriority="52"/>
+    <w:lsdException w:name="List Table 1 Light Accent 6" w:uiPriority="46"/>
+    <w:lsdException w:name="List Table 2 Accent 6" w:uiPriority="47"/>
+    <w:lsdException w:name="List Table 3 Accent 6" w:uiPriority="48"/>
+    <w:lsdException w:name="List Table 4 Accent 6" w:uiPriority="49"/>
+    <w:lsdException w:name="List Table 5 Dark Accent 6" w:uiPriority="50"/>
+    <w:lsdException w:name="List Table 6 Colorful Accent 6" w:uiPriority="51"/>
+    <w:lsdException w:name="List Table 7 Colorful Accent 6" w:uiPriority="52"/>
+    <w:lsdException w:name="Mention" w:semiHidden="1" w:unhideWhenUsed="1"/>
+    <w:lsdException w:name="Smart Hyperlink" w:semiHidden="1" w:unhideWhenUsed="1"/>
+    <w:lsdException w:name="Hashtag" w:semiHidden="1" w:unhideWhenUsed="1"/>
+    <w:lsdException w:name="Unresolved Mention" w:semiHidden="1" w:unhideWhenUsed="1"/>
+    <w:lsdException w:name="Smart Link" w:semiHidden="1" w:unhideWhenUsed="1"/>
+  </w:latentStyles>
+  <w:style w:type="paragraph" w:default="1" w:styleId="Normal">
+    <w:name w:val="Normal"/>
+    <w:qFormat/>
   </w:style>
   <w:style w:type="paragraph" w:styleId="Heading1">
     <w:name w:val="heading 1"/>
     <w:basedOn w:val="Normal"/>
     <w:next w:val="Normal"/>
+    <w:uiPriority w:val="9"/>
+    <w:qFormat/>
     <w:pPr>
-      <w:keepNext w:val="1"/>
-      <w:keepLines w:val="1"/>
-      <w:spacing w:after="120" w:before="400" w:lineRule="auto"/>
+      <w:keepNext/>
+      <w:keepLines/>
+      <w:spacing w:before="400" w:after="120"/>
+      <w:outlineLvl w:val="0"/>
     </w:pPr>
     <w:rPr>
       <w:sz w:val="40"/>
@@ -491,13 +993,17 @@
     <w:name w:val="heading 2"/>
     <w:basedOn w:val="Normal"/>
     <w:next w:val="Normal"/>
+    <w:uiPriority w:val="9"/>
+    <w:semiHidden/>
+    <w:unhideWhenUsed/>
+    <w:qFormat/>
     <w:pPr>
-      <w:keepNext w:val="1"/>
-      <w:keepLines w:val="1"/>
-      <w:spacing w:after="120" w:before="360" w:lineRule="auto"/>
+      <w:keepNext/>
+      <w:keepLines/>
+      <w:spacing w:before="360" w:after="120"/>
+      <w:outlineLvl w:val="1"/>
     </w:pPr>
     <w:rPr>
-      <w:b w:val="0"/>
       <w:sz w:val="32"/>
       <w:szCs w:val="32"/>
     </w:rPr>
@@ -506,13 +1012,17 @@
     <w:name w:val="heading 3"/>
     <w:basedOn w:val="Normal"/>
     <w:next w:val="Normal"/>
+    <w:uiPriority w:val="9"/>
+    <w:semiHidden/>
+    <w:unhideWhenUsed/>
+    <w:qFormat/>
     <w:pPr>
-      <w:keepNext w:val="1"/>
-      <w:keepLines w:val="1"/>
-      <w:spacing w:after="80" w:before="320" w:lineRule="auto"/>
+      <w:keepNext/>
+      <w:keepLines/>
+      <w:spacing w:before="320" w:after="80"/>
+      <w:outlineLvl w:val="2"/>
     </w:pPr>
     <w:rPr>
-      <w:b w:val="0"/>
       <w:color w:val="434343"/>
       <w:sz w:val="28"/>
       <w:szCs w:val="28"/>
@@ -522,10 +1032,15 @@
     <w:name w:val="heading 4"/>
     <w:basedOn w:val="Normal"/>
     <w:next w:val="Normal"/>
+    <w:uiPriority w:val="9"/>
+    <w:semiHidden/>
+    <w:unhideWhenUsed/>
+    <w:qFormat/>
     <w:pPr>
-      <w:keepNext w:val="1"/>
-      <w:keepLines w:val="1"/>
-      <w:spacing w:after="80" w:before="280" w:lineRule="auto"/>
+      <w:keepNext/>
+      <w:keepLines/>
+      <w:spacing w:before="280" w:after="80"/>
+      <w:outlineLvl w:val="3"/>
     </w:pPr>
     <w:rPr>
       <w:color w:val="666666"/>
@@ -537,41 +1052,76 @@
     <w:name w:val="heading 5"/>
     <w:basedOn w:val="Normal"/>
     <w:next w:val="Normal"/>
+    <w:uiPriority w:val="9"/>
+    <w:semiHidden/>
+    <w:unhideWhenUsed/>
+    <w:qFormat/>
     <w:pPr>
-      <w:keepNext w:val="1"/>
-      <w:keepLines w:val="1"/>
-      <w:spacing w:after="80" w:before="240" w:lineRule="auto"/>
+      <w:keepNext/>
+      <w:keepLines/>
+      <w:spacing w:before="240" w:after="80"/>
+      <w:outlineLvl w:val="4"/>
     </w:pPr>
     <w:rPr>
       <w:color w:val="666666"/>
-      <w:sz w:val="22"/>
-      <w:szCs w:val="22"/>
     </w:rPr>
   </w:style>
   <w:style w:type="paragraph" w:styleId="Heading6">
     <w:name w:val="heading 6"/>
     <w:basedOn w:val="Normal"/>
     <w:next w:val="Normal"/>
+    <w:uiPriority w:val="9"/>
+    <w:semiHidden/>
+    <w:unhideWhenUsed/>
+    <w:qFormat/>
     <w:pPr>
-      <w:keepNext w:val="1"/>
-      <w:keepLines w:val="1"/>
-      <w:spacing w:after="80" w:before="240" w:lineRule="auto"/>
+      <w:keepNext/>
+      <w:keepLines/>
+      <w:spacing w:before="240" w:after="80"/>
+      <w:outlineLvl w:val="5"/>
     </w:pPr>
     <w:rPr>
-      <w:i w:val="1"/>
+      <w:i/>
       <w:color w:val="666666"/>
-      <w:sz w:val="22"/>
-      <w:szCs w:val="22"/>
     </w:rPr>
+  </w:style>
+  <w:style w:type="character" w:default="1" w:styleId="DefaultParagraphFont">
+    <w:name w:val="Default Paragraph Font"/>
+    <w:uiPriority w:val="1"/>
+    <w:semiHidden/>
+    <w:unhideWhenUsed/>
+  </w:style>
+  <w:style w:type="table" w:default="1" w:styleId="TableNormal">
+    <w:name w:val="Normal Table"/>
+    <w:uiPriority w:val="99"/>
+    <w:semiHidden/>
+    <w:unhideWhenUsed/>
+    <w:tblPr>
+      <w:tblInd w:w="0" w:type="dxa"/>
+      <w:tblCellMar>
+        <w:top w:w="0" w:type="dxa"/>
+        <w:left w:w="108" w:type="dxa"/>
+        <w:bottom w:w="0" w:type="dxa"/>
+        <w:right w:w="108" w:type="dxa"/>
+      </w:tblCellMar>
+    </w:tblPr>
+  </w:style>
+  <w:style w:type="numbering" w:default="1" w:styleId="NoList">
+    <w:name w:val="No List"/>
+    <w:uiPriority w:val="99"/>
+    <w:semiHidden/>
+    <w:unhideWhenUsed/>
   </w:style>
   <w:style w:type="paragraph" w:styleId="Title">
     <w:name w:val="Title"/>
     <w:basedOn w:val="Normal"/>
     <w:next w:val="Normal"/>
+    <w:uiPriority w:val="10"/>
+    <w:qFormat/>
     <w:pPr>
-      <w:keepNext w:val="1"/>
-      <w:keepLines w:val="1"/>
-      <w:spacing w:after="60" w:before="0" w:lineRule="auto"/>
+      <w:keepNext/>
+      <w:keepLines/>
+      <w:spacing w:after="60"/>
     </w:pPr>
     <w:rPr>
       <w:sz w:val="52"/>
@@ -582,14 +1132,14 @@
     <w:name w:val="Subtitle"/>
     <w:basedOn w:val="Normal"/>
     <w:next w:val="Normal"/>
+    <w:uiPriority w:val="11"/>
+    <w:qFormat/>
     <w:pPr>
-      <w:keepNext w:val="1"/>
-      <w:keepLines w:val="1"/>
-      <w:spacing w:after="320" w:before="0" w:lineRule="auto"/>
+      <w:keepNext/>
+      <w:keepLines/>
+      <w:spacing w:after="320"/>
     </w:pPr>
     <w:rPr>
-      <w:rFonts w:ascii="Arial" w:cs="Arial" w:eastAsia="Arial" w:hAnsi="Arial"/>
-      <w:i w:val="0"/>
       <w:color w:val="666666"/>
       <w:sz w:val="30"/>
       <w:szCs w:val="30"/>

</xml_diff>